<commit_message>
some files added from laptop
</commit_message>
<xml_diff>
--- a/database project portfolio terrain/Database_Project_Phase_2_Submission.docx
+++ b/database project portfolio terrain/Database_Project_Phase_2_Submission.docx
@@ -179,9 +179,8 @@
           <w:sz w:val="52"/>
           <w:szCs w:val="52"/>
         </w:rPr>
-        <w:t xml:space="preserve">Ali Hamza </w:t>
-      </w:r>
-      <w:proofErr w:type="spellStart"/>
+        <w:t>Ali Hamza Sehole (L1F</w:t>
+      </w:r>
       <w:r>
         <w:rPr>
           <w:b/>
@@ -189,9 +188,8 @@
           <w:sz w:val="52"/>
           <w:szCs w:val="52"/>
         </w:rPr>
-        <w:t>Sehole</w:t>
-      </w:r>
-      <w:proofErr w:type="spellEnd"/>
+        <w:t>21BSCS0791</w:t>
+      </w:r>
       <w:r>
         <w:rPr>
           <w:b/>
@@ -199,17 +197,19 @@
           <w:sz w:val="52"/>
           <w:szCs w:val="52"/>
         </w:rPr>
-        <w:t xml:space="preserve"> (L1F</w:t>
-      </w:r>
-      <w:r>
+        <w:t>)</w:t>
+      </w:r>
+    </w:p>
+    <w:p>
+      <w:pPr>
+        <w:jc w:val="center"/>
         <w:rPr>
           <w:b/>
           <w:bCs/>
           <w:sz w:val="52"/>
           <w:szCs w:val="52"/>
         </w:rPr>
-        <w:t>21BSCS0791</w:t>
-      </w:r>
+      </w:pPr>
       <w:r>
         <w:rPr>
           <w:b/>
@@ -217,26 +217,6 @@
           <w:sz w:val="52"/>
           <w:szCs w:val="52"/>
         </w:rPr>
-        <w:t>)</w:t>
-      </w:r>
-    </w:p>
-    <w:p>
-      <w:pPr>
-        <w:jc w:val="center"/>
-        <w:rPr>
-          <w:b/>
-          <w:bCs/>
-          <w:sz w:val="52"/>
-          <w:szCs w:val="52"/>
-        </w:rPr>
-      </w:pPr>
-      <w:r>
-        <w:rPr>
-          <w:b/>
-          <w:bCs/>
-          <w:sz w:val="52"/>
-          <w:szCs w:val="52"/>
-        </w:rPr>
         <w:t>Section: D-8</w:t>
       </w:r>
     </w:p>
@@ -277,27 +257,7 @@
           <w:sz w:val="48"/>
           <w:szCs w:val="48"/>
         </w:rPr>
-        <w:t xml:space="preserve">Sir </w:t>
-      </w:r>
-      <w:proofErr w:type="spellStart"/>
-      <w:r>
-        <w:rPr>
-          <w:b/>
-          <w:bCs/>
-          <w:sz w:val="48"/>
-          <w:szCs w:val="48"/>
-        </w:rPr>
-        <w:t>Afham</w:t>
-      </w:r>
-      <w:proofErr w:type="spellEnd"/>
-      <w:r>
-        <w:rPr>
-          <w:b/>
-          <w:bCs/>
-          <w:sz w:val="48"/>
-          <w:szCs w:val="48"/>
-        </w:rPr>
-        <w:t xml:space="preserve"> Nazir</w:t>
+        <w:t>Sir Afham Nazir</w:t>
       </w:r>
     </w:p>
     <w:p>
@@ -421,25 +381,7 @@
           <w:sz w:val="32"/>
           <w:szCs w:val="32"/>
         </w:rPr>
-        <w:t xml:space="preserve">this project will be a dedicated social media platform for freelance and remote developers that will allow developers to showcase </w:t>
-      </w:r>
-      <w:proofErr w:type="spellStart"/>
-      <w:proofErr w:type="gramStart"/>
-      <w:r>
-        <w:rPr>
-          <w:sz w:val="32"/>
-          <w:szCs w:val="32"/>
-        </w:rPr>
-        <w:t>there</w:t>
-      </w:r>
-      <w:proofErr w:type="spellEnd"/>
-      <w:proofErr w:type="gramEnd"/>
-      <w:r>
-        <w:rPr>
-          <w:sz w:val="32"/>
-          <w:szCs w:val="32"/>
-        </w:rPr>
-        <w:t xml:space="preserve"> projects, skills and endorsements to secure freelance work and clients all over the globe. The idea is to provide users with interactive UI that is easy to use for both buyer and seller. The unique thing in this project would be that it will allow buyers to independently select desired freelancers for the</w:t>
+        <w:t>this project will be a dedicated social media platform for freelance and remote developers that will allow developers to showcase there projects, skills and endorsements to secure freelance work and clients all over the globe. The idea is to provide users with interactive UI that is easy to use for both buyer and seller. The unique thing in this project would be that it will allow buyers to independently select desired freelancers for the</w:t>
       </w:r>
       <w:r>
         <w:rPr>
@@ -537,23 +479,7 @@
           <w:sz w:val="32"/>
           <w:szCs w:val="32"/>
         </w:rPr>
-        <w:t xml:space="preserve"> related freelance user and deduct </w:t>
-      </w:r>
-      <w:proofErr w:type="gramStart"/>
-      <w:r>
-        <w:rPr>
-          <w:sz w:val="32"/>
-          <w:szCs w:val="32"/>
-        </w:rPr>
-        <w:t>it’s</w:t>
-      </w:r>
-      <w:proofErr w:type="gramEnd"/>
-      <w:r>
-        <w:rPr>
-          <w:sz w:val="32"/>
-          <w:szCs w:val="32"/>
-        </w:rPr>
-        <w:t xml:space="preserve"> commission from the total amount</w:t>
+        <w:t xml:space="preserve"> related freelance user and deduct it’s commission from the total amount</w:t>
       </w:r>
     </w:p>
     <w:p>
@@ -608,27 +534,15 @@
           <w:u w:val="single"/>
         </w:rPr>
       </w:pPr>
-      <w:proofErr w:type="spellStart"/>
-      <w:r>
-        <w:rPr>
-          <w:b/>
-          <w:bCs/>
-          <w:sz w:val="32"/>
-          <w:szCs w:val="32"/>
-          <w:u w:val="single"/>
-        </w:rPr>
-        <w:t>User_Account</w:t>
-      </w:r>
-      <w:proofErr w:type="spellEnd"/>
-      <w:r>
-        <w:rPr>
-          <w:b/>
-          <w:bCs/>
-          <w:sz w:val="32"/>
-          <w:szCs w:val="32"/>
-          <w:u w:val="single"/>
-        </w:rPr>
-        <w:t xml:space="preserve">: </w:t>
+      <w:r>
+        <w:rPr>
+          <w:b/>
+          <w:bCs/>
+          <w:sz w:val="32"/>
+          <w:szCs w:val="32"/>
+          <w:u w:val="single"/>
+        </w:rPr>
+        <w:t xml:space="preserve">User_Account: </w:t>
       </w:r>
     </w:p>
     <w:p>
@@ -676,27 +590,15 @@
           <w:u w:val="single"/>
         </w:rPr>
       </w:pPr>
-      <w:proofErr w:type="spellStart"/>
-      <w:r>
-        <w:rPr>
-          <w:b/>
-          <w:bCs/>
-          <w:sz w:val="32"/>
-          <w:szCs w:val="32"/>
-          <w:u w:val="single"/>
-        </w:rPr>
-        <w:t>Porfolio</w:t>
-      </w:r>
-      <w:proofErr w:type="spellEnd"/>
-      <w:r>
-        <w:rPr>
-          <w:b/>
-          <w:bCs/>
-          <w:sz w:val="32"/>
-          <w:szCs w:val="32"/>
-          <w:u w:val="single"/>
-        </w:rPr>
-        <w:t xml:space="preserve"> Projects: </w:t>
+      <w:r>
+        <w:rPr>
+          <w:b/>
+          <w:bCs/>
+          <w:sz w:val="32"/>
+          <w:szCs w:val="32"/>
+          <w:u w:val="single"/>
+        </w:rPr>
+        <w:t xml:space="preserve">Porfolio Projects: </w:t>
       </w:r>
     </w:p>
     <w:p>
@@ -866,27 +768,15 @@
           <w:u w:val="single"/>
         </w:rPr>
       </w:pPr>
-      <w:proofErr w:type="spellStart"/>
-      <w:r>
-        <w:rPr>
-          <w:b/>
-          <w:bCs/>
-          <w:sz w:val="32"/>
-          <w:szCs w:val="32"/>
-          <w:u w:val="single"/>
-        </w:rPr>
-        <w:t>Projects_done</w:t>
-      </w:r>
-      <w:proofErr w:type="spellEnd"/>
-      <w:r>
-        <w:rPr>
-          <w:b/>
-          <w:bCs/>
-          <w:sz w:val="32"/>
-          <w:szCs w:val="32"/>
-          <w:u w:val="single"/>
-        </w:rPr>
-        <w:t xml:space="preserve">: </w:t>
+      <w:r>
+        <w:rPr>
+          <w:b/>
+          <w:bCs/>
+          <w:sz w:val="32"/>
+          <w:szCs w:val="32"/>
+          <w:u w:val="single"/>
+        </w:rPr>
+        <w:t xml:space="preserve">Projects_done: </w:t>
       </w:r>
     </w:p>
     <w:p>
@@ -920,27 +810,15 @@
           <w:u w:val="single"/>
         </w:rPr>
       </w:pPr>
-      <w:proofErr w:type="spellStart"/>
-      <w:r>
-        <w:rPr>
-          <w:b/>
-          <w:bCs/>
-          <w:sz w:val="32"/>
-          <w:szCs w:val="32"/>
-          <w:u w:val="single"/>
-        </w:rPr>
-        <w:t>User_Profile</w:t>
-      </w:r>
-      <w:proofErr w:type="spellEnd"/>
-      <w:r>
-        <w:rPr>
-          <w:b/>
-          <w:bCs/>
-          <w:sz w:val="32"/>
-          <w:szCs w:val="32"/>
-          <w:u w:val="single"/>
-        </w:rPr>
-        <w:t xml:space="preserve">: </w:t>
+      <w:r>
+        <w:rPr>
+          <w:b/>
+          <w:bCs/>
+          <w:sz w:val="32"/>
+          <w:szCs w:val="32"/>
+          <w:u w:val="single"/>
+        </w:rPr>
+        <w:t xml:space="preserve">User_Profile: </w:t>
       </w:r>
     </w:p>
     <w:p>
@@ -974,27 +852,15 @@
           <w:u w:val="single"/>
         </w:rPr>
       </w:pPr>
-      <w:proofErr w:type="spellStart"/>
-      <w:r>
-        <w:rPr>
-          <w:b/>
-          <w:bCs/>
-          <w:sz w:val="32"/>
-          <w:szCs w:val="32"/>
-          <w:u w:val="single"/>
-        </w:rPr>
-        <w:t>Buyer_Profile</w:t>
-      </w:r>
-      <w:proofErr w:type="spellEnd"/>
-      <w:r>
-        <w:rPr>
-          <w:b/>
-          <w:bCs/>
-          <w:sz w:val="32"/>
-          <w:szCs w:val="32"/>
-          <w:u w:val="single"/>
-        </w:rPr>
-        <w:t xml:space="preserve">: </w:t>
+      <w:r>
+        <w:rPr>
+          <w:b/>
+          <w:bCs/>
+          <w:sz w:val="32"/>
+          <w:szCs w:val="32"/>
+          <w:u w:val="single"/>
+        </w:rPr>
+        <w:t xml:space="preserve">Buyer_Profile: </w:t>
       </w:r>
     </w:p>
     <w:p>
@@ -1330,27 +1196,15 @@
           <w:u w:val="single"/>
         </w:rPr>
       </w:pPr>
-      <w:proofErr w:type="spellStart"/>
-      <w:r>
-        <w:rPr>
-          <w:b/>
-          <w:bCs/>
-          <w:sz w:val="32"/>
-          <w:szCs w:val="32"/>
-          <w:u w:val="single"/>
-        </w:rPr>
-        <w:t>Admin_Account</w:t>
-      </w:r>
-      <w:proofErr w:type="spellEnd"/>
-      <w:r>
-        <w:rPr>
-          <w:b/>
-          <w:bCs/>
-          <w:sz w:val="32"/>
-          <w:szCs w:val="32"/>
-          <w:u w:val="single"/>
-        </w:rPr>
-        <w:t xml:space="preserve">: </w:t>
+      <w:r>
+        <w:rPr>
+          <w:b/>
+          <w:bCs/>
+          <w:sz w:val="32"/>
+          <w:szCs w:val="32"/>
+          <w:u w:val="single"/>
+        </w:rPr>
+        <w:t xml:space="preserve">Admin_Account: </w:t>
       </w:r>
     </w:p>
     <w:p>
@@ -1384,27 +1238,15 @@
           <w:u w:val="single"/>
         </w:rPr>
       </w:pPr>
-      <w:proofErr w:type="spellStart"/>
-      <w:r>
-        <w:rPr>
-          <w:b/>
-          <w:bCs/>
-          <w:sz w:val="32"/>
-          <w:szCs w:val="32"/>
-          <w:u w:val="single"/>
-        </w:rPr>
-        <w:t>Management_Account</w:t>
-      </w:r>
-      <w:proofErr w:type="spellEnd"/>
-      <w:r>
-        <w:rPr>
-          <w:b/>
-          <w:bCs/>
-          <w:sz w:val="32"/>
-          <w:szCs w:val="32"/>
-          <w:u w:val="single"/>
-        </w:rPr>
-        <w:t xml:space="preserve">: </w:t>
+      <w:r>
+        <w:rPr>
+          <w:b/>
+          <w:bCs/>
+          <w:sz w:val="32"/>
+          <w:szCs w:val="32"/>
+          <w:u w:val="single"/>
+        </w:rPr>
+        <w:t xml:space="preserve">Management_Account: </w:t>
       </w:r>
     </w:p>
     <w:p>
@@ -1470,27 +1312,15 @@
           <w:u w:val="single"/>
         </w:rPr>
       </w:pPr>
-      <w:proofErr w:type="spellStart"/>
-      <w:r>
-        <w:rPr>
-          <w:b/>
-          <w:bCs/>
-          <w:sz w:val="32"/>
-          <w:szCs w:val="32"/>
-          <w:u w:val="single"/>
-        </w:rPr>
-        <w:t>User_Account</w:t>
-      </w:r>
-      <w:proofErr w:type="spellEnd"/>
-      <w:r>
-        <w:rPr>
-          <w:b/>
-          <w:bCs/>
-          <w:sz w:val="32"/>
-          <w:szCs w:val="32"/>
-          <w:u w:val="single"/>
-        </w:rPr>
-        <w:t>:</w:t>
+      <w:r>
+        <w:rPr>
+          <w:b/>
+          <w:bCs/>
+          <w:sz w:val="32"/>
+          <w:szCs w:val="32"/>
+          <w:u w:val="single"/>
+        </w:rPr>
+        <w:t>User_Account:</w:t>
       </w:r>
     </w:p>
     <w:p>
@@ -1510,33 +1340,8 @@
           <w:sz w:val="28"/>
           <w:szCs w:val="28"/>
         </w:rPr>
-        <w:t xml:space="preserve">Attributes: </w:t>
-      </w:r>
-      <w:proofErr w:type="spellStart"/>
-      <w:r>
-        <w:rPr>
-          <w:sz w:val="28"/>
-          <w:szCs w:val="28"/>
-        </w:rPr>
-        <w:t>user_id</w:t>
-      </w:r>
-      <w:proofErr w:type="spellEnd"/>
-      <w:r>
-        <w:rPr>
-          <w:sz w:val="28"/>
-          <w:szCs w:val="28"/>
-        </w:rPr>
-        <w:t xml:space="preserve"> (Primary Key), username, email, password, role (freelancer/buyer), </w:t>
-      </w:r>
-      <w:proofErr w:type="spellStart"/>
-      <w:r>
-        <w:rPr>
-          <w:sz w:val="28"/>
-          <w:szCs w:val="28"/>
-        </w:rPr>
-        <w:t>last_login</w:t>
-      </w:r>
-      <w:proofErr w:type="spellEnd"/>
+        <w:t>Attributes: user_id (Primary Key), username, email, password, role (freelancer/buyer), last_login</w:t>
+      </w:r>
     </w:p>
     <w:p>
       <w:pPr>
@@ -1575,39 +1380,7 @@
           <w:sz w:val="28"/>
           <w:szCs w:val="28"/>
         </w:rPr>
-        <w:t xml:space="preserve">One-to-One with </w:t>
-      </w:r>
-      <w:proofErr w:type="spellStart"/>
-      <w:r>
-        <w:rPr>
-          <w:sz w:val="28"/>
-          <w:szCs w:val="28"/>
-        </w:rPr>
-        <w:t>User_Profile</w:t>
-      </w:r>
-      <w:proofErr w:type="spellEnd"/>
-      <w:r>
-        <w:rPr>
-          <w:sz w:val="28"/>
-          <w:szCs w:val="28"/>
-        </w:rPr>
-        <w:t xml:space="preserve"> (</w:t>
-      </w:r>
-      <w:proofErr w:type="spellStart"/>
-      <w:r>
-        <w:rPr>
-          <w:sz w:val="28"/>
-          <w:szCs w:val="28"/>
-        </w:rPr>
-        <w:t>user_id</w:t>
-      </w:r>
-      <w:proofErr w:type="spellEnd"/>
-      <w:r>
-        <w:rPr>
-          <w:sz w:val="28"/>
-          <w:szCs w:val="28"/>
-        </w:rPr>
-        <w:t xml:space="preserve"> as Foreign Key)</w:t>
+        <w:t>One-to-One with User_Profile (user_id as Foreign Key)</w:t>
       </w:r>
     </w:p>
     <w:p>
@@ -1627,39 +1400,7 @@
           <w:sz w:val="28"/>
           <w:szCs w:val="28"/>
         </w:rPr>
-        <w:t>One-to-Many with Messages (</w:t>
-      </w:r>
-      <w:proofErr w:type="spellStart"/>
-      <w:r>
-        <w:rPr>
-          <w:sz w:val="28"/>
-          <w:szCs w:val="28"/>
-        </w:rPr>
-        <w:t>sender_user_id</w:t>
-      </w:r>
-      <w:proofErr w:type="spellEnd"/>
-      <w:r>
-        <w:rPr>
-          <w:sz w:val="28"/>
-          <w:szCs w:val="28"/>
-        </w:rPr>
-        <w:t xml:space="preserve"> and </w:t>
-      </w:r>
-      <w:proofErr w:type="spellStart"/>
-      <w:r>
-        <w:rPr>
-          <w:sz w:val="28"/>
-          <w:szCs w:val="28"/>
-        </w:rPr>
-        <w:t>receiver_user_id</w:t>
-      </w:r>
-      <w:proofErr w:type="spellEnd"/>
-      <w:r>
-        <w:rPr>
-          <w:sz w:val="28"/>
-          <w:szCs w:val="28"/>
-        </w:rPr>
-        <w:t xml:space="preserve"> as Foreign Keys)</w:t>
+        <w:t>One-to-Many with Messages (sender_user_id and receiver_user_id as Foreign Keys)</w:t>
       </w:r>
     </w:p>
     <w:p>
@@ -1673,27 +1414,15 @@
           <w:u w:val="single"/>
         </w:rPr>
       </w:pPr>
-      <w:proofErr w:type="spellStart"/>
-      <w:r>
-        <w:rPr>
-          <w:b/>
-          <w:bCs/>
-          <w:sz w:val="32"/>
-          <w:szCs w:val="32"/>
-          <w:u w:val="single"/>
-        </w:rPr>
-        <w:t>Porfolio</w:t>
-      </w:r>
-      <w:proofErr w:type="spellEnd"/>
-      <w:r>
-        <w:rPr>
-          <w:b/>
-          <w:bCs/>
-          <w:sz w:val="32"/>
-          <w:szCs w:val="32"/>
-          <w:u w:val="single"/>
-        </w:rPr>
-        <w:t xml:space="preserve"> Projects:</w:t>
+      <w:r>
+        <w:rPr>
+          <w:b/>
+          <w:bCs/>
+          <w:sz w:val="32"/>
+          <w:szCs w:val="32"/>
+          <w:u w:val="single"/>
+        </w:rPr>
+        <w:t>Porfolio Projects:</w:t>
       </w:r>
     </w:p>
     <w:p>
@@ -1713,55 +1442,7 @@
           <w:sz w:val="28"/>
           <w:szCs w:val="28"/>
         </w:rPr>
-        <w:t xml:space="preserve">Attributes: </w:t>
-      </w:r>
-      <w:proofErr w:type="spellStart"/>
-      <w:r>
-        <w:rPr>
-          <w:sz w:val="28"/>
-          <w:szCs w:val="28"/>
-        </w:rPr>
-        <w:t>project_id</w:t>
-      </w:r>
-      <w:proofErr w:type="spellEnd"/>
-      <w:r>
-        <w:rPr>
-          <w:sz w:val="28"/>
-          <w:szCs w:val="28"/>
-        </w:rPr>
-        <w:t xml:space="preserve"> (Primary Key), </w:t>
-      </w:r>
-      <w:proofErr w:type="spellStart"/>
-      <w:r>
-        <w:rPr>
-          <w:sz w:val="28"/>
-          <w:szCs w:val="28"/>
-        </w:rPr>
-        <w:t>user_id</w:t>
-      </w:r>
-      <w:proofErr w:type="spellEnd"/>
-      <w:r>
-        <w:rPr>
-          <w:sz w:val="28"/>
-          <w:szCs w:val="28"/>
-        </w:rPr>
-        <w:t xml:space="preserve"> (Foreign Key), title, description, </w:t>
-      </w:r>
-      <w:proofErr w:type="spellStart"/>
-      <w:r>
-        <w:rPr>
-          <w:sz w:val="28"/>
-          <w:szCs w:val="28"/>
-        </w:rPr>
-        <w:t>creation_date</w:t>
-      </w:r>
-      <w:proofErr w:type="spellEnd"/>
-      <w:r>
-        <w:rPr>
-          <w:sz w:val="28"/>
-          <w:szCs w:val="28"/>
-        </w:rPr>
-        <w:t>, visibility</w:t>
+        <w:t>Attributes: project_id (Primary Key), user_id (Foreign Key), title, description, creation_date, visibility</w:t>
       </w:r>
     </w:p>
     <w:p>
@@ -1801,39 +1482,7 @@
           <w:sz w:val="28"/>
           <w:szCs w:val="28"/>
         </w:rPr>
-        <w:t xml:space="preserve">Many-to-One with </w:t>
-      </w:r>
-      <w:proofErr w:type="spellStart"/>
-      <w:r>
-        <w:rPr>
-          <w:sz w:val="28"/>
-          <w:szCs w:val="28"/>
-        </w:rPr>
-        <w:t>User_Account</w:t>
-      </w:r>
-      <w:proofErr w:type="spellEnd"/>
-      <w:r>
-        <w:rPr>
-          <w:sz w:val="28"/>
-          <w:szCs w:val="28"/>
-        </w:rPr>
-        <w:t xml:space="preserve"> (</w:t>
-      </w:r>
-      <w:proofErr w:type="spellStart"/>
-      <w:r>
-        <w:rPr>
-          <w:sz w:val="28"/>
-          <w:szCs w:val="28"/>
-        </w:rPr>
-        <w:t>user_id</w:t>
-      </w:r>
-      <w:proofErr w:type="spellEnd"/>
-      <w:r>
-        <w:rPr>
-          <w:sz w:val="28"/>
-          <w:szCs w:val="28"/>
-        </w:rPr>
-        <w:t xml:space="preserve"> as Foreign Key)</w:t>
+        <w:t>Many-to-One with User_Account (user_id as Foreign Key)</w:t>
       </w:r>
     </w:p>
     <w:p>
@@ -1853,23 +1502,7 @@
           <w:sz w:val="28"/>
           <w:szCs w:val="28"/>
         </w:rPr>
-        <w:t>One-to-Many with Likes (</w:t>
-      </w:r>
-      <w:proofErr w:type="spellStart"/>
-      <w:r>
-        <w:rPr>
-          <w:sz w:val="28"/>
-          <w:szCs w:val="28"/>
-        </w:rPr>
-        <w:t>project_id</w:t>
-      </w:r>
-      <w:proofErr w:type="spellEnd"/>
-      <w:r>
-        <w:rPr>
-          <w:sz w:val="28"/>
-          <w:szCs w:val="28"/>
-        </w:rPr>
-        <w:t xml:space="preserve"> as Foreign Key)</w:t>
+        <w:t>One-to-Many with Likes (project_id as Foreign Key)</w:t>
       </w:r>
     </w:p>
     <w:p>
@@ -1889,23 +1522,7 @@
           <w:sz w:val="28"/>
           <w:szCs w:val="28"/>
         </w:rPr>
-        <w:t>One-to-Many with Reviews (</w:t>
-      </w:r>
-      <w:proofErr w:type="spellStart"/>
-      <w:r>
-        <w:rPr>
-          <w:sz w:val="28"/>
-          <w:szCs w:val="28"/>
-        </w:rPr>
-        <w:t>project_id</w:t>
-      </w:r>
-      <w:proofErr w:type="spellEnd"/>
-      <w:r>
-        <w:rPr>
-          <w:sz w:val="28"/>
-          <w:szCs w:val="28"/>
-        </w:rPr>
-        <w:t xml:space="preserve"> as Foreign Key)</w:t>
+        <w:t>One-to-Many with Reviews (project_id as Foreign Key)</w:t>
       </w:r>
     </w:p>
     <w:p>
@@ -1948,65 +1565,8 @@
           <w:szCs w:val="28"/>
         </w:rPr>
         <w:lastRenderedPageBreak/>
-        <w:t xml:space="preserve">Attributes: </w:t>
-      </w:r>
-      <w:proofErr w:type="spellStart"/>
-      <w:r>
-        <w:rPr>
-          <w:sz w:val="28"/>
-          <w:szCs w:val="28"/>
-        </w:rPr>
-        <w:t>like_id</w:t>
-      </w:r>
-      <w:proofErr w:type="spellEnd"/>
-      <w:r>
-        <w:rPr>
-          <w:sz w:val="28"/>
-          <w:szCs w:val="28"/>
-        </w:rPr>
-        <w:t xml:space="preserve"> (Primary Key), </w:t>
-      </w:r>
-      <w:proofErr w:type="spellStart"/>
-      <w:r>
-        <w:rPr>
-          <w:sz w:val="28"/>
-          <w:szCs w:val="28"/>
-        </w:rPr>
-        <w:t>project_id</w:t>
-      </w:r>
-      <w:proofErr w:type="spellEnd"/>
-      <w:r>
-        <w:rPr>
-          <w:sz w:val="28"/>
-          <w:szCs w:val="28"/>
-        </w:rPr>
-        <w:t xml:space="preserve"> (Foreign Key), </w:t>
-      </w:r>
-      <w:proofErr w:type="spellStart"/>
-      <w:r>
-        <w:rPr>
-          <w:sz w:val="28"/>
-          <w:szCs w:val="28"/>
-        </w:rPr>
-        <w:t>user_id</w:t>
-      </w:r>
-      <w:proofErr w:type="spellEnd"/>
-      <w:r>
-        <w:rPr>
-          <w:sz w:val="28"/>
-          <w:szCs w:val="28"/>
-        </w:rPr>
-        <w:t xml:space="preserve"> (Foreign Key), </w:t>
-      </w:r>
-      <w:proofErr w:type="spellStart"/>
-      <w:r>
-        <w:rPr>
-          <w:sz w:val="28"/>
-          <w:szCs w:val="28"/>
-        </w:rPr>
-        <w:t>like_date</w:t>
-      </w:r>
-      <w:proofErr w:type="spellEnd"/>
+        <w:t>Attributes: like_id (Primary Key), project_id (Foreign Key), user_id (Foreign Key), like_date</w:t>
+      </w:r>
     </w:p>
     <w:p>
       <w:pPr>
@@ -2045,39 +1605,7 @@
           <w:sz w:val="28"/>
           <w:szCs w:val="28"/>
         </w:rPr>
-        <w:t xml:space="preserve">Many-to-One with </w:t>
-      </w:r>
-      <w:proofErr w:type="spellStart"/>
-      <w:r>
-        <w:rPr>
-          <w:sz w:val="28"/>
-          <w:szCs w:val="28"/>
-        </w:rPr>
-        <w:t>Porfolio</w:t>
-      </w:r>
-      <w:proofErr w:type="spellEnd"/>
-      <w:r>
-        <w:rPr>
-          <w:sz w:val="28"/>
-          <w:szCs w:val="28"/>
-        </w:rPr>
-        <w:t xml:space="preserve"> Projects (</w:t>
-      </w:r>
-      <w:proofErr w:type="spellStart"/>
-      <w:r>
-        <w:rPr>
-          <w:sz w:val="28"/>
-          <w:szCs w:val="28"/>
-        </w:rPr>
-        <w:t>project_id</w:t>
-      </w:r>
-      <w:proofErr w:type="spellEnd"/>
-      <w:r>
-        <w:rPr>
-          <w:sz w:val="28"/>
-          <w:szCs w:val="28"/>
-        </w:rPr>
-        <w:t xml:space="preserve"> as Foreign Key)</w:t>
+        <w:t>Many-to-One with Porfolio Projects (project_id as Foreign Key)</w:t>
       </w:r>
     </w:p>
     <w:p>
@@ -2097,39 +1625,7 @@
           <w:sz w:val="28"/>
           <w:szCs w:val="28"/>
         </w:rPr>
-        <w:t xml:space="preserve">Many-to-One with </w:t>
-      </w:r>
-      <w:proofErr w:type="spellStart"/>
-      <w:r>
-        <w:rPr>
-          <w:sz w:val="28"/>
-          <w:szCs w:val="28"/>
-        </w:rPr>
-        <w:t>User_Account</w:t>
-      </w:r>
-      <w:proofErr w:type="spellEnd"/>
-      <w:r>
-        <w:rPr>
-          <w:sz w:val="28"/>
-          <w:szCs w:val="28"/>
-        </w:rPr>
-        <w:t xml:space="preserve"> (</w:t>
-      </w:r>
-      <w:proofErr w:type="spellStart"/>
-      <w:r>
-        <w:rPr>
-          <w:sz w:val="28"/>
-          <w:szCs w:val="28"/>
-        </w:rPr>
-        <w:t>user_id</w:t>
-      </w:r>
-      <w:proofErr w:type="spellEnd"/>
-      <w:r>
-        <w:rPr>
-          <w:sz w:val="28"/>
-          <w:szCs w:val="28"/>
-        </w:rPr>
-        <w:t xml:space="preserve"> as Foreign Key)</w:t>
+        <w:t>Many-to-One with User_Account (user_id as Foreign Key)</w:t>
       </w:r>
     </w:p>
     <w:p>
@@ -2171,81 +1667,8 @@
           <w:sz w:val="28"/>
           <w:szCs w:val="28"/>
         </w:rPr>
-        <w:t xml:space="preserve">Attributes: </w:t>
-      </w:r>
-      <w:proofErr w:type="spellStart"/>
-      <w:r>
-        <w:rPr>
-          <w:sz w:val="28"/>
-          <w:szCs w:val="28"/>
-        </w:rPr>
-        <w:t>review_id</w:t>
-      </w:r>
-      <w:proofErr w:type="spellEnd"/>
-      <w:r>
-        <w:rPr>
-          <w:sz w:val="28"/>
-          <w:szCs w:val="28"/>
-        </w:rPr>
-        <w:t xml:space="preserve"> (Primary Key), </w:t>
-      </w:r>
-      <w:proofErr w:type="spellStart"/>
-      <w:r>
-        <w:rPr>
-          <w:sz w:val="28"/>
-          <w:szCs w:val="28"/>
-        </w:rPr>
-        <w:t>project_id</w:t>
-      </w:r>
-      <w:proofErr w:type="spellEnd"/>
-      <w:r>
-        <w:rPr>
-          <w:sz w:val="28"/>
-          <w:szCs w:val="28"/>
-        </w:rPr>
-        <w:t xml:space="preserve"> (Foreign Key), </w:t>
-      </w:r>
-      <w:proofErr w:type="spellStart"/>
-      <w:r>
-        <w:rPr>
-          <w:sz w:val="28"/>
-          <w:szCs w:val="28"/>
-        </w:rPr>
-        <w:t>reviewer_user_id</w:t>
-      </w:r>
-      <w:proofErr w:type="spellEnd"/>
-      <w:r>
-        <w:rPr>
-          <w:sz w:val="28"/>
-          <w:szCs w:val="28"/>
-        </w:rPr>
-        <w:t xml:space="preserve"> (Foreign Key), </w:t>
-      </w:r>
-      <w:proofErr w:type="spellStart"/>
-      <w:r>
-        <w:rPr>
-          <w:sz w:val="28"/>
-          <w:szCs w:val="28"/>
-        </w:rPr>
-        <w:t>review_text</w:t>
-      </w:r>
-      <w:proofErr w:type="spellEnd"/>
-      <w:r>
-        <w:rPr>
-          <w:sz w:val="28"/>
-          <w:szCs w:val="28"/>
-        </w:rPr>
-        <w:t xml:space="preserve">, rating, </w:t>
-      </w:r>
-      <w:proofErr w:type="spellStart"/>
-      <w:r>
-        <w:rPr>
-          <w:sz w:val="28"/>
-          <w:szCs w:val="28"/>
-        </w:rPr>
-        <w:t>review_date</w:t>
-      </w:r>
-      <w:proofErr w:type="spellEnd"/>
+        <w:t>Attributes: review_id (Primary Key), project_id (Foreign Key), reviewer_user_id (Foreign Key), review_text, rating, review_date</w:t>
+      </w:r>
     </w:p>
     <w:p>
       <w:pPr>
@@ -2284,39 +1707,7 @@
           <w:sz w:val="28"/>
           <w:szCs w:val="28"/>
         </w:rPr>
-        <w:t xml:space="preserve">Many-to-One with </w:t>
-      </w:r>
-      <w:proofErr w:type="spellStart"/>
-      <w:r>
-        <w:rPr>
-          <w:sz w:val="28"/>
-          <w:szCs w:val="28"/>
-        </w:rPr>
-        <w:t>Porfolio</w:t>
-      </w:r>
-      <w:proofErr w:type="spellEnd"/>
-      <w:r>
-        <w:rPr>
-          <w:sz w:val="28"/>
-          <w:szCs w:val="28"/>
-        </w:rPr>
-        <w:t xml:space="preserve"> Projects (</w:t>
-      </w:r>
-      <w:proofErr w:type="spellStart"/>
-      <w:r>
-        <w:rPr>
-          <w:sz w:val="28"/>
-          <w:szCs w:val="28"/>
-        </w:rPr>
-        <w:t>project_id</w:t>
-      </w:r>
-      <w:proofErr w:type="spellEnd"/>
-      <w:r>
-        <w:rPr>
-          <w:sz w:val="28"/>
-          <w:szCs w:val="28"/>
-        </w:rPr>
-        <w:t xml:space="preserve"> as Foreign Key)</w:t>
+        <w:t>Many-to-One with Porfolio Projects (project_id as Foreign Key)</w:t>
       </w:r>
     </w:p>
     <w:p>
@@ -2336,39 +1727,7 @@
           <w:sz w:val="28"/>
           <w:szCs w:val="28"/>
         </w:rPr>
-        <w:t xml:space="preserve">Many-to-One with </w:t>
-      </w:r>
-      <w:proofErr w:type="spellStart"/>
-      <w:r>
-        <w:rPr>
-          <w:sz w:val="28"/>
-          <w:szCs w:val="28"/>
-        </w:rPr>
-        <w:t>User_Account</w:t>
-      </w:r>
-      <w:proofErr w:type="spellEnd"/>
-      <w:r>
-        <w:rPr>
-          <w:sz w:val="28"/>
-          <w:szCs w:val="28"/>
-        </w:rPr>
-        <w:t xml:space="preserve"> (</w:t>
-      </w:r>
-      <w:proofErr w:type="spellStart"/>
-      <w:r>
-        <w:rPr>
-          <w:sz w:val="28"/>
-          <w:szCs w:val="28"/>
-        </w:rPr>
-        <w:t>reviewer_user_id</w:t>
-      </w:r>
-      <w:proofErr w:type="spellEnd"/>
-      <w:r>
-        <w:rPr>
-          <w:sz w:val="28"/>
-          <w:szCs w:val="28"/>
-        </w:rPr>
-        <w:t xml:space="preserve"> as Foreign Key)</w:t>
+        <w:t>Many-to-One with User_Account (reviewer_user_id as Foreign Key)</w:t>
       </w:r>
     </w:p>
     <w:p>
@@ -2410,65 +1769,8 @@
           <w:sz w:val="28"/>
           <w:szCs w:val="28"/>
         </w:rPr>
-        <w:t xml:space="preserve">Attributes: </w:t>
-      </w:r>
-      <w:proofErr w:type="spellStart"/>
-      <w:r>
-        <w:rPr>
-          <w:sz w:val="28"/>
-          <w:szCs w:val="28"/>
-        </w:rPr>
-        <w:t>payment_id</w:t>
-      </w:r>
-      <w:proofErr w:type="spellEnd"/>
-      <w:r>
-        <w:rPr>
-          <w:sz w:val="28"/>
-          <w:szCs w:val="28"/>
-        </w:rPr>
-        <w:t xml:space="preserve"> (Primary Key), </w:t>
-      </w:r>
-      <w:proofErr w:type="spellStart"/>
-      <w:r>
-        <w:rPr>
-          <w:sz w:val="28"/>
-          <w:szCs w:val="28"/>
-        </w:rPr>
-        <w:t>project_id</w:t>
-      </w:r>
-      <w:proofErr w:type="spellEnd"/>
-      <w:r>
-        <w:rPr>
-          <w:sz w:val="28"/>
-          <w:szCs w:val="28"/>
-        </w:rPr>
-        <w:t xml:space="preserve"> (Foreign Key), </w:t>
-      </w:r>
-      <w:proofErr w:type="spellStart"/>
-      <w:r>
-        <w:rPr>
-          <w:sz w:val="28"/>
-          <w:szCs w:val="28"/>
-        </w:rPr>
-        <w:t>buyer_user_id</w:t>
-      </w:r>
-      <w:proofErr w:type="spellEnd"/>
-      <w:r>
-        <w:rPr>
-          <w:sz w:val="28"/>
-          <w:szCs w:val="28"/>
-        </w:rPr>
-        <w:t xml:space="preserve"> (Foreign Key), amount, </w:t>
-      </w:r>
-      <w:proofErr w:type="spellStart"/>
-      <w:r>
-        <w:rPr>
-          <w:sz w:val="28"/>
-          <w:szCs w:val="28"/>
-        </w:rPr>
-        <w:t>payment_date</w:t>
-      </w:r>
-      <w:proofErr w:type="spellEnd"/>
+        <w:t>Attributes: payment_id (Primary Key), project_id (Foreign Key), buyer_user_id (Foreign Key), amount, payment_date</w:t>
+      </w:r>
     </w:p>
     <w:p>
       <w:pPr>
@@ -2507,39 +1809,7 @@
           <w:sz w:val="28"/>
           <w:szCs w:val="28"/>
         </w:rPr>
-        <w:t xml:space="preserve">Many-to-One with </w:t>
-      </w:r>
-      <w:proofErr w:type="spellStart"/>
-      <w:r>
-        <w:rPr>
-          <w:sz w:val="28"/>
-          <w:szCs w:val="28"/>
-        </w:rPr>
-        <w:t>Porfolio</w:t>
-      </w:r>
-      <w:proofErr w:type="spellEnd"/>
-      <w:r>
-        <w:rPr>
-          <w:sz w:val="28"/>
-          <w:szCs w:val="28"/>
-        </w:rPr>
-        <w:t xml:space="preserve"> Projects (</w:t>
-      </w:r>
-      <w:proofErr w:type="spellStart"/>
-      <w:r>
-        <w:rPr>
-          <w:sz w:val="28"/>
-          <w:szCs w:val="28"/>
-        </w:rPr>
-        <w:t>project_id</w:t>
-      </w:r>
-      <w:proofErr w:type="spellEnd"/>
-      <w:r>
-        <w:rPr>
-          <w:sz w:val="28"/>
-          <w:szCs w:val="28"/>
-        </w:rPr>
-        <w:t xml:space="preserve"> as Foreign Key)</w:t>
+        <w:t>Many-to-One with Porfolio Projects (project_id as Foreign Key)</w:t>
       </w:r>
     </w:p>
     <w:p>
@@ -2559,39 +1829,7 @@
           <w:sz w:val="28"/>
           <w:szCs w:val="28"/>
         </w:rPr>
-        <w:t xml:space="preserve">Many-to-One with </w:t>
-      </w:r>
-      <w:proofErr w:type="spellStart"/>
-      <w:r>
-        <w:rPr>
-          <w:sz w:val="28"/>
-          <w:szCs w:val="28"/>
-        </w:rPr>
-        <w:t>User_Account</w:t>
-      </w:r>
-      <w:proofErr w:type="spellEnd"/>
-      <w:r>
-        <w:rPr>
-          <w:sz w:val="28"/>
-          <w:szCs w:val="28"/>
-        </w:rPr>
-        <w:t xml:space="preserve"> (</w:t>
-      </w:r>
-      <w:proofErr w:type="spellStart"/>
-      <w:r>
-        <w:rPr>
-          <w:sz w:val="28"/>
-          <w:szCs w:val="28"/>
-        </w:rPr>
-        <w:t>buyer_user_id</w:t>
-      </w:r>
-      <w:proofErr w:type="spellEnd"/>
-      <w:r>
-        <w:rPr>
-          <w:sz w:val="28"/>
-          <w:szCs w:val="28"/>
-        </w:rPr>
-        <w:t xml:space="preserve"> as Foreign Key)</w:t>
+        <w:t>Many-to-One with User_Account (buyer_user_id as Foreign Key)</w:t>
       </w:r>
     </w:p>
     <w:p>
@@ -2606,21 +1844,12 @@
           <w:szCs w:val="28"/>
         </w:rPr>
       </w:pPr>
-      <w:proofErr w:type="spellStart"/>
-      <w:r>
-        <w:rPr>
-          <w:sz w:val="28"/>
-          <w:szCs w:val="28"/>
-        </w:rPr>
-        <w:t>Projects_done</w:t>
-      </w:r>
-      <w:proofErr w:type="spellEnd"/>
-      <w:r>
-        <w:rPr>
-          <w:sz w:val="28"/>
-          <w:szCs w:val="28"/>
-        </w:rPr>
-        <w:t>:</w:t>
+      <w:r>
+        <w:rPr>
+          <w:sz w:val="28"/>
+          <w:szCs w:val="28"/>
+        </w:rPr>
+        <w:t>Projects_done:</w:t>
       </w:r>
     </w:p>
     <w:p>
@@ -2640,55 +1869,7 @@
           <w:sz w:val="28"/>
           <w:szCs w:val="28"/>
         </w:rPr>
-        <w:t xml:space="preserve">Attributes: </w:t>
-      </w:r>
-      <w:proofErr w:type="spellStart"/>
-      <w:r>
-        <w:rPr>
-          <w:sz w:val="28"/>
-          <w:szCs w:val="28"/>
-        </w:rPr>
-        <w:t>project_done_id</w:t>
-      </w:r>
-      <w:proofErr w:type="spellEnd"/>
-      <w:r>
-        <w:rPr>
-          <w:sz w:val="28"/>
-          <w:szCs w:val="28"/>
-        </w:rPr>
-        <w:t xml:space="preserve"> (Primary Key), </w:t>
-      </w:r>
-      <w:proofErr w:type="spellStart"/>
-      <w:r>
-        <w:rPr>
-          <w:sz w:val="28"/>
-          <w:szCs w:val="28"/>
-        </w:rPr>
-        <w:t>user_id</w:t>
-      </w:r>
-      <w:proofErr w:type="spellEnd"/>
-      <w:r>
-        <w:rPr>
-          <w:sz w:val="28"/>
-          <w:szCs w:val="28"/>
-        </w:rPr>
-        <w:t xml:space="preserve"> (Foreign Key), </w:t>
-      </w:r>
-      <w:proofErr w:type="spellStart"/>
-      <w:r>
-        <w:rPr>
-          <w:sz w:val="28"/>
-          <w:szCs w:val="28"/>
-        </w:rPr>
-        <w:t>project_id</w:t>
-      </w:r>
-      <w:proofErr w:type="spellEnd"/>
-      <w:r>
-        <w:rPr>
-          <w:sz w:val="28"/>
-          <w:szCs w:val="28"/>
-        </w:rPr>
-        <w:t xml:space="preserve"> (Foreign Key)</w:t>
+        <w:t>Attributes: project_done_id (Primary Key), user_id (Foreign Key), project_id (Foreign Key)</w:t>
       </w:r>
     </w:p>
     <w:p>
@@ -2728,39 +1909,7 @@
           <w:sz w:val="28"/>
           <w:szCs w:val="28"/>
         </w:rPr>
-        <w:t xml:space="preserve">Many-to-One with </w:t>
-      </w:r>
-      <w:proofErr w:type="spellStart"/>
-      <w:r>
-        <w:rPr>
-          <w:sz w:val="28"/>
-          <w:szCs w:val="28"/>
-        </w:rPr>
-        <w:t>User_Account</w:t>
-      </w:r>
-      <w:proofErr w:type="spellEnd"/>
-      <w:r>
-        <w:rPr>
-          <w:sz w:val="28"/>
-          <w:szCs w:val="28"/>
-        </w:rPr>
-        <w:t xml:space="preserve"> (</w:t>
-      </w:r>
-      <w:proofErr w:type="spellStart"/>
-      <w:r>
-        <w:rPr>
-          <w:sz w:val="28"/>
-          <w:szCs w:val="28"/>
-        </w:rPr>
-        <w:t>user_id</w:t>
-      </w:r>
-      <w:proofErr w:type="spellEnd"/>
-      <w:r>
-        <w:rPr>
-          <w:sz w:val="28"/>
-          <w:szCs w:val="28"/>
-        </w:rPr>
-        <w:t xml:space="preserve"> as Foreign Key)</w:t>
+        <w:t>Many-to-One with User_Account (user_id as Foreign Key)</w:t>
       </w:r>
     </w:p>
     <w:p>
@@ -2780,39 +1929,7 @@
           <w:sz w:val="28"/>
           <w:szCs w:val="28"/>
         </w:rPr>
-        <w:t xml:space="preserve">Many-to-One with </w:t>
-      </w:r>
-      <w:proofErr w:type="spellStart"/>
-      <w:r>
-        <w:rPr>
-          <w:sz w:val="28"/>
-          <w:szCs w:val="28"/>
-        </w:rPr>
-        <w:t>Porfolio</w:t>
-      </w:r>
-      <w:proofErr w:type="spellEnd"/>
-      <w:r>
-        <w:rPr>
-          <w:sz w:val="28"/>
-          <w:szCs w:val="28"/>
-        </w:rPr>
-        <w:t xml:space="preserve"> Projects (</w:t>
-      </w:r>
-      <w:proofErr w:type="spellStart"/>
-      <w:r>
-        <w:rPr>
-          <w:sz w:val="28"/>
-          <w:szCs w:val="28"/>
-        </w:rPr>
-        <w:t>project_id</w:t>
-      </w:r>
-      <w:proofErr w:type="spellEnd"/>
-      <w:r>
-        <w:rPr>
-          <w:sz w:val="28"/>
-          <w:szCs w:val="28"/>
-        </w:rPr>
-        <w:t xml:space="preserve"> as Foreign Key)</w:t>
+        <w:t>Many-to-One with Porfolio Projects (project_id as Foreign Key)</w:t>
       </w:r>
     </w:p>
     <w:p>
@@ -2826,27 +1943,15 @@
           <w:u w:val="single"/>
         </w:rPr>
       </w:pPr>
-      <w:proofErr w:type="spellStart"/>
-      <w:r>
-        <w:rPr>
-          <w:b/>
-          <w:bCs/>
-          <w:sz w:val="32"/>
-          <w:szCs w:val="32"/>
-          <w:u w:val="single"/>
-        </w:rPr>
-        <w:t>User_Profile</w:t>
-      </w:r>
-      <w:proofErr w:type="spellEnd"/>
-      <w:r>
-        <w:rPr>
-          <w:b/>
-          <w:bCs/>
-          <w:sz w:val="32"/>
-          <w:szCs w:val="32"/>
-          <w:u w:val="single"/>
-        </w:rPr>
-        <w:t>:</w:t>
+      <w:r>
+        <w:rPr>
+          <w:b/>
+          <w:bCs/>
+          <w:sz w:val="32"/>
+          <w:szCs w:val="32"/>
+          <w:u w:val="single"/>
+        </w:rPr>
+        <w:t>User_Profile:</w:t>
       </w:r>
     </w:p>
     <w:p>
@@ -2866,55 +1971,7 @@
           <w:sz w:val="28"/>
           <w:szCs w:val="28"/>
         </w:rPr>
-        <w:t xml:space="preserve">Attributes: </w:t>
-      </w:r>
-      <w:proofErr w:type="spellStart"/>
-      <w:r>
-        <w:rPr>
-          <w:sz w:val="28"/>
-          <w:szCs w:val="28"/>
-        </w:rPr>
-        <w:t>user_id</w:t>
-      </w:r>
-      <w:proofErr w:type="spellEnd"/>
-      <w:r>
-        <w:rPr>
-          <w:sz w:val="28"/>
-          <w:szCs w:val="28"/>
-        </w:rPr>
-        <w:t xml:space="preserve"> (Primary Key), </w:t>
-      </w:r>
-      <w:proofErr w:type="spellStart"/>
-      <w:r>
-        <w:rPr>
-          <w:sz w:val="28"/>
-          <w:szCs w:val="28"/>
-        </w:rPr>
-        <w:t>full_name</w:t>
-      </w:r>
-      <w:proofErr w:type="spellEnd"/>
-      <w:r>
-        <w:rPr>
-          <w:sz w:val="28"/>
-          <w:szCs w:val="28"/>
-        </w:rPr>
-        <w:t xml:space="preserve">, bio, </w:t>
-      </w:r>
-      <w:proofErr w:type="spellStart"/>
-      <w:r>
-        <w:rPr>
-          <w:sz w:val="28"/>
-          <w:szCs w:val="28"/>
-        </w:rPr>
-        <w:t>profile_picture_url</w:t>
-      </w:r>
-      <w:proofErr w:type="spellEnd"/>
-      <w:r>
-        <w:rPr>
-          <w:sz w:val="28"/>
-          <w:szCs w:val="28"/>
-        </w:rPr>
-        <w:t>, skills</w:t>
+        <w:t>Attributes: user_id (Primary Key), full_name, bio, profile_picture_url, skills</w:t>
       </w:r>
     </w:p>
     <w:p>
@@ -2954,39 +2011,7 @@
           <w:sz w:val="28"/>
           <w:szCs w:val="28"/>
         </w:rPr>
-        <w:t xml:space="preserve">One-to-One with </w:t>
-      </w:r>
-      <w:proofErr w:type="spellStart"/>
-      <w:r>
-        <w:rPr>
-          <w:sz w:val="28"/>
-          <w:szCs w:val="28"/>
-        </w:rPr>
-        <w:t>User_Account</w:t>
-      </w:r>
-      <w:proofErr w:type="spellEnd"/>
-      <w:r>
-        <w:rPr>
-          <w:sz w:val="28"/>
-          <w:szCs w:val="28"/>
-        </w:rPr>
-        <w:t xml:space="preserve"> (</w:t>
-      </w:r>
-      <w:proofErr w:type="spellStart"/>
-      <w:r>
-        <w:rPr>
-          <w:sz w:val="28"/>
-          <w:szCs w:val="28"/>
-        </w:rPr>
-        <w:t>user_id</w:t>
-      </w:r>
-      <w:proofErr w:type="spellEnd"/>
-      <w:r>
-        <w:rPr>
-          <w:sz w:val="28"/>
-          <w:szCs w:val="28"/>
-        </w:rPr>
-        <w:t xml:space="preserve"> as Foreign Key)</w:t>
+        <w:t>One-to-One with User_Account (user_id as Foreign Key)</w:t>
       </w:r>
     </w:p>
     <w:p>
@@ -3000,27 +2025,15 @@
           <w:u w:val="single"/>
         </w:rPr>
       </w:pPr>
-      <w:proofErr w:type="spellStart"/>
-      <w:r>
-        <w:rPr>
-          <w:b/>
-          <w:bCs/>
-          <w:sz w:val="32"/>
-          <w:szCs w:val="32"/>
-          <w:u w:val="single"/>
-        </w:rPr>
-        <w:t>Buyer_Profile</w:t>
-      </w:r>
-      <w:proofErr w:type="spellEnd"/>
-      <w:r>
-        <w:rPr>
-          <w:b/>
-          <w:bCs/>
-          <w:sz w:val="32"/>
-          <w:szCs w:val="32"/>
-          <w:u w:val="single"/>
-        </w:rPr>
-        <w:t>:</w:t>
+      <w:r>
+        <w:rPr>
+          <w:b/>
+          <w:bCs/>
+          <w:sz w:val="32"/>
+          <w:szCs w:val="32"/>
+          <w:u w:val="single"/>
+        </w:rPr>
+        <w:t>Buyer_Profile:</w:t>
       </w:r>
     </w:p>
     <w:p>
@@ -3040,65 +2053,8 @@
           <w:sz w:val="28"/>
           <w:szCs w:val="28"/>
         </w:rPr>
-        <w:t xml:space="preserve">Attributes: </w:t>
-      </w:r>
-      <w:proofErr w:type="spellStart"/>
-      <w:r>
-        <w:rPr>
-          <w:sz w:val="28"/>
-          <w:szCs w:val="28"/>
-        </w:rPr>
-        <w:t>user_id</w:t>
-      </w:r>
-      <w:proofErr w:type="spellEnd"/>
-      <w:r>
-        <w:rPr>
-          <w:sz w:val="28"/>
-          <w:szCs w:val="28"/>
-        </w:rPr>
-        <w:t xml:space="preserve"> (Primary Key), </w:t>
-      </w:r>
-      <w:proofErr w:type="spellStart"/>
-      <w:r>
-        <w:rPr>
-          <w:sz w:val="28"/>
-          <w:szCs w:val="28"/>
-        </w:rPr>
-        <w:t>payment_details</w:t>
-      </w:r>
-      <w:proofErr w:type="spellEnd"/>
-      <w:r>
-        <w:rPr>
-          <w:sz w:val="28"/>
-          <w:szCs w:val="28"/>
-        </w:rPr>
-        <w:t xml:space="preserve">, </w:t>
-      </w:r>
-      <w:proofErr w:type="spellStart"/>
-      <w:r>
-        <w:rPr>
-          <w:sz w:val="28"/>
-          <w:szCs w:val="28"/>
-        </w:rPr>
-        <w:t>company_name</w:t>
-      </w:r>
-      <w:proofErr w:type="spellEnd"/>
-      <w:r>
-        <w:rPr>
-          <w:sz w:val="28"/>
-          <w:szCs w:val="28"/>
-        </w:rPr>
-        <w:t xml:space="preserve">, </w:t>
-      </w:r>
-      <w:proofErr w:type="spellStart"/>
-      <w:r>
-        <w:rPr>
-          <w:sz w:val="28"/>
-          <w:szCs w:val="28"/>
-        </w:rPr>
-        <w:t>company_logo_url</w:t>
-      </w:r>
-      <w:proofErr w:type="spellEnd"/>
+        <w:t>Attributes: user_id (Primary Key), payment_details, company_name, company_logo_url</w:t>
+      </w:r>
     </w:p>
     <w:p>
       <w:pPr>
@@ -3138,39 +2094,7 @@
           <w:sz w:val="28"/>
           <w:szCs w:val="28"/>
         </w:rPr>
-        <w:t xml:space="preserve">One-to-One with </w:t>
-      </w:r>
-      <w:proofErr w:type="spellStart"/>
-      <w:r>
-        <w:rPr>
-          <w:sz w:val="28"/>
-          <w:szCs w:val="28"/>
-        </w:rPr>
-        <w:t>User_Account</w:t>
-      </w:r>
-      <w:proofErr w:type="spellEnd"/>
-      <w:r>
-        <w:rPr>
-          <w:sz w:val="28"/>
-          <w:szCs w:val="28"/>
-        </w:rPr>
-        <w:t xml:space="preserve"> (</w:t>
-      </w:r>
-      <w:proofErr w:type="spellStart"/>
-      <w:r>
-        <w:rPr>
-          <w:sz w:val="28"/>
-          <w:szCs w:val="28"/>
-        </w:rPr>
-        <w:t>user_id</w:t>
-      </w:r>
-      <w:proofErr w:type="spellEnd"/>
-      <w:r>
-        <w:rPr>
-          <w:sz w:val="28"/>
-          <w:szCs w:val="28"/>
-        </w:rPr>
-        <w:t xml:space="preserve"> as Foreign Key)</w:t>
+        <w:t>One-to-One with User_Account (user_id as Foreign Key)</w:t>
       </w:r>
     </w:p>
     <w:p>
@@ -3210,33 +2134,8 @@
           <w:sz w:val="28"/>
           <w:szCs w:val="28"/>
         </w:rPr>
-        <w:t xml:space="preserve">Attributes: </w:t>
-      </w:r>
-      <w:proofErr w:type="spellStart"/>
-      <w:r>
-        <w:rPr>
-          <w:sz w:val="28"/>
-          <w:szCs w:val="28"/>
-        </w:rPr>
-        <w:t>category_id</w:t>
-      </w:r>
-      <w:proofErr w:type="spellEnd"/>
-      <w:r>
-        <w:rPr>
-          <w:sz w:val="28"/>
-          <w:szCs w:val="28"/>
-        </w:rPr>
-        <w:t xml:space="preserve"> (Primary Key), </w:t>
-      </w:r>
-      <w:proofErr w:type="spellStart"/>
-      <w:r>
-        <w:rPr>
-          <w:sz w:val="28"/>
-          <w:szCs w:val="28"/>
-        </w:rPr>
-        <w:t>category_name</w:t>
-      </w:r>
-      <w:proofErr w:type="spellEnd"/>
+        <w:t>Attributes: category_id (Primary Key), category_name</w:t>
+      </w:r>
     </w:p>
     <w:p>
       <w:pPr>
@@ -3297,81 +2196,8 @@
           <w:sz w:val="28"/>
           <w:szCs w:val="28"/>
         </w:rPr>
-        <w:t xml:space="preserve">Attributes: </w:t>
-      </w:r>
-      <w:proofErr w:type="spellStart"/>
-      <w:r>
-        <w:rPr>
-          <w:sz w:val="28"/>
-          <w:szCs w:val="28"/>
-        </w:rPr>
-        <w:t>message_id</w:t>
-      </w:r>
-      <w:proofErr w:type="spellEnd"/>
-      <w:r>
-        <w:rPr>
-          <w:sz w:val="28"/>
-          <w:szCs w:val="28"/>
-        </w:rPr>
-        <w:t xml:space="preserve"> (Primary Key), </w:t>
-      </w:r>
-      <w:proofErr w:type="spellStart"/>
-      <w:r>
-        <w:rPr>
-          <w:sz w:val="28"/>
-          <w:szCs w:val="28"/>
-        </w:rPr>
-        <w:t>sender_user_id</w:t>
-      </w:r>
-      <w:proofErr w:type="spellEnd"/>
-      <w:r>
-        <w:rPr>
-          <w:sz w:val="28"/>
-          <w:szCs w:val="28"/>
-        </w:rPr>
-        <w:t xml:space="preserve"> (Foreign Key), </w:t>
-      </w:r>
-      <w:proofErr w:type="spellStart"/>
-      <w:r>
-        <w:rPr>
-          <w:sz w:val="28"/>
-          <w:szCs w:val="28"/>
-        </w:rPr>
-        <w:t>receiver_user_id</w:t>
-      </w:r>
-      <w:proofErr w:type="spellEnd"/>
-      <w:r>
-        <w:rPr>
-          <w:sz w:val="28"/>
-          <w:szCs w:val="28"/>
-        </w:rPr>
-        <w:t xml:space="preserve"> (Foreign Key), </w:t>
-      </w:r>
-      <w:proofErr w:type="spellStart"/>
-      <w:r>
-        <w:rPr>
-          <w:sz w:val="28"/>
-          <w:szCs w:val="28"/>
-        </w:rPr>
-        <w:t>message_text</w:t>
-      </w:r>
-      <w:proofErr w:type="spellEnd"/>
-      <w:r>
-        <w:rPr>
-          <w:sz w:val="28"/>
-          <w:szCs w:val="28"/>
-        </w:rPr>
-        <w:t xml:space="preserve">, timestamp, </w:t>
-      </w:r>
-      <w:proofErr w:type="spellStart"/>
-      <w:r>
-        <w:rPr>
-          <w:sz w:val="28"/>
-          <w:szCs w:val="28"/>
-        </w:rPr>
-        <w:t>is_read</w:t>
-      </w:r>
-      <w:proofErr w:type="spellEnd"/>
+        <w:t>Attributes: message_id (Primary Key), sender_user_id (Foreign Key), receiver_user_id (Foreign Key), message_text, timestamp, is_read</w:t>
+      </w:r>
     </w:p>
     <w:p>
       <w:pPr>
@@ -3410,55 +2236,7 @@
           <w:sz w:val="28"/>
           <w:szCs w:val="28"/>
         </w:rPr>
-        <w:t xml:space="preserve">Many-to-One with </w:t>
-      </w:r>
-      <w:proofErr w:type="spellStart"/>
-      <w:r>
-        <w:rPr>
-          <w:sz w:val="28"/>
-          <w:szCs w:val="28"/>
-        </w:rPr>
-        <w:t>User_Account</w:t>
-      </w:r>
-      <w:proofErr w:type="spellEnd"/>
-      <w:r>
-        <w:rPr>
-          <w:sz w:val="28"/>
-          <w:szCs w:val="28"/>
-        </w:rPr>
-        <w:t xml:space="preserve"> (</w:t>
-      </w:r>
-      <w:proofErr w:type="spellStart"/>
-      <w:r>
-        <w:rPr>
-          <w:sz w:val="28"/>
-          <w:szCs w:val="28"/>
-        </w:rPr>
-        <w:t>sender_user_id</w:t>
-      </w:r>
-      <w:proofErr w:type="spellEnd"/>
-      <w:r>
-        <w:rPr>
-          <w:sz w:val="28"/>
-          <w:szCs w:val="28"/>
-        </w:rPr>
-        <w:t xml:space="preserve"> and </w:t>
-      </w:r>
-      <w:proofErr w:type="spellStart"/>
-      <w:r>
-        <w:rPr>
-          <w:sz w:val="28"/>
-          <w:szCs w:val="28"/>
-        </w:rPr>
-        <w:t>receiver_user_id</w:t>
-      </w:r>
-      <w:proofErr w:type="spellEnd"/>
-      <w:r>
-        <w:rPr>
-          <w:sz w:val="28"/>
-          <w:szCs w:val="28"/>
-        </w:rPr>
-        <w:t xml:space="preserve"> as Foreign Keys)</w:t>
+        <w:t>Many-to-One with User_Account (sender_user_id and receiver_user_id as Foreign Keys)</w:t>
       </w:r>
     </w:p>
     <w:p>
@@ -3498,65 +2276,8 @@
           <w:sz w:val="28"/>
           <w:szCs w:val="28"/>
         </w:rPr>
-        <w:t xml:space="preserve">Attributes: </w:t>
-      </w:r>
-      <w:proofErr w:type="spellStart"/>
-      <w:r>
-        <w:rPr>
-          <w:sz w:val="28"/>
-          <w:szCs w:val="28"/>
-        </w:rPr>
-        <w:t>notification_id</w:t>
-      </w:r>
-      <w:proofErr w:type="spellEnd"/>
-      <w:r>
-        <w:rPr>
-          <w:sz w:val="28"/>
-          <w:szCs w:val="28"/>
-        </w:rPr>
-        <w:t xml:space="preserve"> (Primary Key), </w:t>
-      </w:r>
-      <w:proofErr w:type="spellStart"/>
-      <w:r>
-        <w:rPr>
-          <w:sz w:val="28"/>
-          <w:szCs w:val="28"/>
-        </w:rPr>
-        <w:t>user_id</w:t>
-      </w:r>
-      <w:proofErr w:type="spellEnd"/>
-      <w:r>
-        <w:rPr>
-          <w:sz w:val="28"/>
-          <w:szCs w:val="28"/>
-        </w:rPr>
-        <w:t xml:space="preserve"> (Foreign Key), </w:t>
-      </w:r>
-      <w:proofErr w:type="spellStart"/>
-      <w:r>
-        <w:rPr>
-          <w:sz w:val="28"/>
-          <w:szCs w:val="28"/>
-        </w:rPr>
-        <w:t>notification_text</w:t>
-      </w:r>
-      <w:proofErr w:type="spellEnd"/>
-      <w:r>
-        <w:rPr>
-          <w:sz w:val="28"/>
-          <w:szCs w:val="28"/>
-        </w:rPr>
-        <w:t xml:space="preserve">, </w:t>
-      </w:r>
-      <w:proofErr w:type="spellStart"/>
-      <w:r>
-        <w:rPr>
-          <w:sz w:val="28"/>
-          <w:szCs w:val="28"/>
-        </w:rPr>
-        <w:t>notification_date</w:t>
-      </w:r>
-      <w:proofErr w:type="spellEnd"/>
+        <w:t>Attributes: notification_id (Primary Key), user_id (Foreign Key), notification_text, notification_date</w:t>
+      </w:r>
     </w:p>
     <w:p>
       <w:pPr>
@@ -3595,39 +2316,7 @@
           <w:sz w:val="28"/>
           <w:szCs w:val="28"/>
         </w:rPr>
-        <w:t xml:space="preserve">Many-to-One with </w:t>
-      </w:r>
-      <w:proofErr w:type="spellStart"/>
-      <w:r>
-        <w:rPr>
-          <w:sz w:val="28"/>
-          <w:szCs w:val="28"/>
-        </w:rPr>
-        <w:t>User_Account</w:t>
-      </w:r>
-      <w:proofErr w:type="spellEnd"/>
-      <w:r>
-        <w:rPr>
-          <w:sz w:val="28"/>
-          <w:szCs w:val="28"/>
-        </w:rPr>
-        <w:t xml:space="preserve"> (</w:t>
-      </w:r>
-      <w:proofErr w:type="spellStart"/>
-      <w:r>
-        <w:rPr>
-          <w:sz w:val="28"/>
-          <w:szCs w:val="28"/>
-        </w:rPr>
-        <w:t>user_id</w:t>
-      </w:r>
-      <w:proofErr w:type="spellEnd"/>
-      <w:r>
-        <w:rPr>
-          <w:sz w:val="28"/>
-          <w:szCs w:val="28"/>
-        </w:rPr>
-        <w:t xml:space="preserve"> as Foreign Key)</w:t>
+        <w:t>Many-to-One with User_Account (user_id as Foreign Key)</w:t>
       </w:r>
     </w:p>
     <w:p>
@@ -3669,97 +2358,8 @@
           <w:sz w:val="28"/>
           <w:szCs w:val="28"/>
         </w:rPr>
-        <w:t xml:space="preserve">Attributes: </w:t>
-      </w:r>
-      <w:proofErr w:type="spellStart"/>
-      <w:r>
-        <w:rPr>
-          <w:sz w:val="28"/>
-          <w:szCs w:val="28"/>
-        </w:rPr>
-        <w:t>contract_id</w:t>
-      </w:r>
-      <w:proofErr w:type="spellEnd"/>
-      <w:r>
-        <w:rPr>
-          <w:sz w:val="28"/>
-          <w:szCs w:val="28"/>
-        </w:rPr>
-        <w:t xml:space="preserve"> (Primary Key), </w:t>
-      </w:r>
-      <w:proofErr w:type="spellStart"/>
-      <w:r>
-        <w:rPr>
-          <w:sz w:val="28"/>
-          <w:szCs w:val="28"/>
-        </w:rPr>
-        <w:t>project_id</w:t>
-      </w:r>
-      <w:proofErr w:type="spellEnd"/>
-      <w:r>
-        <w:rPr>
-          <w:sz w:val="28"/>
-          <w:szCs w:val="28"/>
-        </w:rPr>
-        <w:t xml:space="preserve"> (Foreign Key), </w:t>
-      </w:r>
-      <w:proofErr w:type="spellStart"/>
-      <w:r>
-        <w:rPr>
-          <w:sz w:val="28"/>
-          <w:szCs w:val="28"/>
-        </w:rPr>
-        <w:t>freelancer_user_id</w:t>
-      </w:r>
-      <w:proofErr w:type="spellEnd"/>
-      <w:r>
-        <w:rPr>
-          <w:sz w:val="28"/>
-          <w:szCs w:val="28"/>
-        </w:rPr>
-        <w:t xml:space="preserve"> (Foreign Key), </w:t>
-      </w:r>
-      <w:proofErr w:type="spellStart"/>
-      <w:r>
-        <w:rPr>
-          <w:sz w:val="28"/>
-          <w:szCs w:val="28"/>
-        </w:rPr>
-        <w:t>buyer_user_id</w:t>
-      </w:r>
-      <w:proofErr w:type="spellEnd"/>
-      <w:r>
-        <w:rPr>
-          <w:sz w:val="28"/>
-          <w:szCs w:val="28"/>
-        </w:rPr>
-        <w:t xml:space="preserve"> (Foreign Key), terms, </w:t>
-      </w:r>
-      <w:proofErr w:type="spellStart"/>
-      <w:r>
-        <w:rPr>
-          <w:sz w:val="28"/>
-          <w:szCs w:val="28"/>
-        </w:rPr>
-        <w:t>start_date</w:t>
-      </w:r>
-      <w:proofErr w:type="spellEnd"/>
-      <w:r>
-        <w:rPr>
-          <w:sz w:val="28"/>
-          <w:szCs w:val="28"/>
-        </w:rPr>
-        <w:t xml:space="preserve">, </w:t>
-      </w:r>
-      <w:proofErr w:type="spellStart"/>
-      <w:r>
-        <w:rPr>
-          <w:sz w:val="28"/>
-          <w:szCs w:val="28"/>
-        </w:rPr>
-        <w:t>end_date</w:t>
-      </w:r>
-      <w:proofErr w:type="spellEnd"/>
+        <w:t>Attributes: contract_id (Primary Key), project_id (Foreign Key), freelancer_user_id (Foreign Key), buyer_user_id (Foreign Key), terms, start_date, end_date</w:t>
+      </w:r>
     </w:p>
     <w:p>
       <w:pPr>
@@ -3798,39 +2398,7 @@
           <w:sz w:val="28"/>
           <w:szCs w:val="28"/>
         </w:rPr>
-        <w:t xml:space="preserve">Many-to-One with </w:t>
-      </w:r>
-      <w:proofErr w:type="spellStart"/>
-      <w:r>
-        <w:rPr>
-          <w:sz w:val="28"/>
-          <w:szCs w:val="28"/>
-        </w:rPr>
-        <w:t>Porfolio</w:t>
-      </w:r>
-      <w:proofErr w:type="spellEnd"/>
-      <w:r>
-        <w:rPr>
-          <w:sz w:val="28"/>
-          <w:szCs w:val="28"/>
-        </w:rPr>
-        <w:t xml:space="preserve"> Projects (</w:t>
-      </w:r>
-      <w:proofErr w:type="spellStart"/>
-      <w:r>
-        <w:rPr>
-          <w:sz w:val="28"/>
-          <w:szCs w:val="28"/>
-        </w:rPr>
-        <w:t>project_id</w:t>
-      </w:r>
-      <w:proofErr w:type="spellEnd"/>
-      <w:r>
-        <w:rPr>
-          <w:sz w:val="28"/>
-          <w:szCs w:val="28"/>
-        </w:rPr>
-        <w:t xml:space="preserve"> as Foreign Key)</w:t>
+        <w:t>Many-to-One with Porfolio Projects (project_id as Foreign Key)</w:t>
       </w:r>
     </w:p>
     <w:p>
@@ -3850,39 +2418,7 @@
           <w:sz w:val="28"/>
           <w:szCs w:val="28"/>
         </w:rPr>
-        <w:t xml:space="preserve">Many-to-One with </w:t>
-      </w:r>
-      <w:proofErr w:type="spellStart"/>
-      <w:r>
-        <w:rPr>
-          <w:sz w:val="28"/>
-          <w:szCs w:val="28"/>
-        </w:rPr>
-        <w:t>User_Account</w:t>
-      </w:r>
-      <w:proofErr w:type="spellEnd"/>
-      <w:r>
-        <w:rPr>
-          <w:sz w:val="28"/>
-          <w:szCs w:val="28"/>
-        </w:rPr>
-        <w:t xml:space="preserve"> for freelancer (</w:t>
-      </w:r>
-      <w:proofErr w:type="spellStart"/>
-      <w:r>
-        <w:rPr>
-          <w:sz w:val="28"/>
-          <w:szCs w:val="28"/>
-        </w:rPr>
-        <w:t>freelancer_user_id</w:t>
-      </w:r>
-      <w:proofErr w:type="spellEnd"/>
-      <w:r>
-        <w:rPr>
-          <w:sz w:val="28"/>
-          <w:szCs w:val="28"/>
-        </w:rPr>
-        <w:t xml:space="preserve"> as Foreign Key)</w:t>
+        <w:t>Many-to-One with User_Account for freelancer (freelancer_user_id as Foreign Key)</w:t>
       </w:r>
     </w:p>
     <w:p>
@@ -3902,39 +2438,7 @@
           <w:sz w:val="28"/>
           <w:szCs w:val="28"/>
         </w:rPr>
-        <w:t xml:space="preserve">Many-to-One with </w:t>
-      </w:r>
-      <w:proofErr w:type="spellStart"/>
-      <w:r>
-        <w:rPr>
-          <w:sz w:val="28"/>
-          <w:szCs w:val="28"/>
-        </w:rPr>
-        <w:t>User_Account</w:t>
-      </w:r>
-      <w:proofErr w:type="spellEnd"/>
-      <w:r>
-        <w:rPr>
-          <w:sz w:val="28"/>
-          <w:szCs w:val="28"/>
-        </w:rPr>
-        <w:t xml:space="preserve"> for buyer (</w:t>
-      </w:r>
-      <w:proofErr w:type="spellStart"/>
-      <w:r>
-        <w:rPr>
-          <w:sz w:val="28"/>
-          <w:szCs w:val="28"/>
-        </w:rPr>
-        <w:t>buyer_user_id</w:t>
-      </w:r>
-      <w:proofErr w:type="spellEnd"/>
-      <w:r>
-        <w:rPr>
-          <w:sz w:val="28"/>
-          <w:szCs w:val="28"/>
-        </w:rPr>
-        <w:t xml:space="preserve"> as Foreign Key)</w:t>
+        <w:t>Many-to-One with User_Account for buyer (buyer_user_id as Foreign Key)</w:t>
       </w:r>
     </w:p>
     <w:p>
@@ -3974,49 +2478,8 @@
           <w:sz w:val="28"/>
           <w:szCs w:val="28"/>
         </w:rPr>
-        <w:t xml:space="preserve">Attributes: </w:t>
-      </w:r>
-      <w:proofErr w:type="spellStart"/>
-      <w:r>
-        <w:rPr>
-          <w:sz w:val="28"/>
-          <w:szCs w:val="28"/>
-        </w:rPr>
-        <w:t>attachment_id</w:t>
-      </w:r>
-      <w:proofErr w:type="spellEnd"/>
-      <w:r>
-        <w:rPr>
-          <w:sz w:val="28"/>
-          <w:szCs w:val="28"/>
-        </w:rPr>
-        <w:t xml:space="preserve"> (Primary Key), </w:t>
-      </w:r>
-      <w:proofErr w:type="spellStart"/>
-      <w:r>
-        <w:rPr>
-          <w:sz w:val="28"/>
-          <w:szCs w:val="28"/>
-        </w:rPr>
-        <w:t>project_id</w:t>
-      </w:r>
-      <w:proofErr w:type="spellEnd"/>
-      <w:r>
-        <w:rPr>
-          <w:sz w:val="28"/>
-          <w:szCs w:val="28"/>
-        </w:rPr>
-        <w:t xml:space="preserve"> (Foreign Key), filename, </w:t>
-      </w:r>
-      <w:proofErr w:type="spellStart"/>
-      <w:r>
-        <w:rPr>
-          <w:sz w:val="28"/>
-          <w:szCs w:val="28"/>
-        </w:rPr>
-        <w:t>file_url</w:t>
-      </w:r>
-      <w:proofErr w:type="spellEnd"/>
+        <w:t>Attributes: attachment_id (Primary Key), project_id (Foreign Key), filename, file_url</w:t>
+      </w:r>
     </w:p>
     <w:p>
       <w:pPr>
@@ -4055,39 +2518,7 @@
           <w:sz w:val="28"/>
           <w:szCs w:val="28"/>
         </w:rPr>
-        <w:t xml:space="preserve">Many-to-One with </w:t>
-      </w:r>
-      <w:proofErr w:type="spellStart"/>
-      <w:r>
-        <w:rPr>
-          <w:sz w:val="28"/>
-          <w:szCs w:val="28"/>
-        </w:rPr>
-        <w:t>Porfolio</w:t>
-      </w:r>
-      <w:proofErr w:type="spellEnd"/>
-      <w:r>
-        <w:rPr>
-          <w:sz w:val="28"/>
-          <w:szCs w:val="28"/>
-        </w:rPr>
-        <w:t xml:space="preserve"> Projects (</w:t>
-      </w:r>
-      <w:proofErr w:type="spellStart"/>
-      <w:r>
-        <w:rPr>
-          <w:sz w:val="28"/>
-          <w:szCs w:val="28"/>
-        </w:rPr>
-        <w:t>project_id</w:t>
-      </w:r>
-      <w:proofErr w:type="spellEnd"/>
-      <w:r>
-        <w:rPr>
-          <w:sz w:val="28"/>
-          <w:szCs w:val="28"/>
-        </w:rPr>
-        <w:t xml:space="preserve"> as Foreign Key)</w:t>
+        <w:t>Many-to-One with Porfolio Projects (project_id as Foreign Key)</w:t>
       </w:r>
     </w:p>
     <w:p>
@@ -4130,97 +2561,8 @@
           <w:szCs w:val="28"/>
         </w:rPr>
         <w:lastRenderedPageBreak/>
-        <w:t xml:space="preserve">Attributes: </w:t>
-      </w:r>
-      <w:proofErr w:type="spellStart"/>
-      <w:r>
-        <w:rPr>
-          <w:sz w:val="28"/>
-          <w:szCs w:val="28"/>
-        </w:rPr>
-        <w:t>invoice_id</w:t>
-      </w:r>
-      <w:proofErr w:type="spellEnd"/>
-      <w:r>
-        <w:rPr>
-          <w:sz w:val="28"/>
-          <w:szCs w:val="28"/>
-        </w:rPr>
-        <w:t xml:space="preserve"> (Primary Key), </w:t>
-      </w:r>
-      <w:proofErr w:type="spellStart"/>
-      <w:r>
-        <w:rPr>
-          <w:sz w:val="28"/>
-          <w:szCs w:val="28"/>
-        </w:rPr>
-        <w:t>project_id</w:t>
-      </w:r>
-      <w:proofErr w:type="spellEnd"/>
-      <w:r>
-        <w:rPr>
-          <w:sz w:val="28"/>
-          <w:szCs w:val="28"/>
-        </w:rPr>
-        <w:t xml:space="preserve"> (Foreign Key), </w:t>
-      </w:r>
-      <w:proofErr w:type="spellStart"/>
-      <w:r>
-        <w:rPr>
-          <w:sz w:val="28"/>
-          <w:szCs w:val="28"/>
-        </w:rPr>
-        <w:t>buyer_user_id</w:t>
-      </w:r>
-      <w:proofErr w:type="spellEnd"/>
-      <w:r>
-        <w:rPr>
-          <w:sz w:val="28"/>
-          <w:szCs w:val="28"/>
-        </w:rPr>
-        <w:t xml:space="preserve"> (Foreign Key), </w:t>
-      </w:r>
-      <w:proofErr w:type="spellStart"/>
-      <w:r>
-        <w:rPr>
-          <w:sz w:val="28"/>
-          <w:szCs w:val="28"/>
-        </w:rPr>
-        <w:t>freelancer_user_id</w:t>
-      </w:r>
-      <w:proofErr w:type="spellEnd"/>
-      <w:r>
-        <w:rPr>
-          <w:sz w:val="28"/>
-          <w:szCs w:val="28"/>
-        </w:rPr>
-        <w:t xml:space="preserve"> (Foreign Key), amount, </w:t>
-      </w:r>
-      <w:proofErr w:type="spellStart"/>
-      <w:r>
-        <w:rPr>
-          <w:sz w:val="28"/>
-          <w:szCs w:val="28"/>
-        </w:rPr>
-        <w:t>issue_date</w:t>
-      </w:r>
-      <w:proofErr w:type="spellEnd"/>
-      <w:r>
-        <w:rPr>
-          <w:sz w:val="28"/>
-          <w:szCs w:val="28"/>
-        </w:rPr>
-        <w:t xml:space="preserve">, </w:t>
-      </w:r>
-      <w:proofErr w:type="spellStart"/>
-      <w:r>
-        <w:rPr>
-          <w:sz w:val="28"/>
-          <w:szCs w:val="28"/>
-        </w:rPr>
-        <w:t>due_date</w:t>
-      </w:r>
-      <w:proofErr w:type="spellEnd"/>
+        <w:t>Attributes: invoice_id (Primary Key), project_id (Foreign Key), buyer_user_id (Foreign Key), freelancer_user_id (Foreign Key), amount, issue_date, due_date</w:t>
+      </w:r>
     </w:p>
     <w:p>
       <w:pPr>
@@ -4259,39 +2601,7 @@
           <w:sz w:val="28"/>
           <w:szCs w:val="28"/>
         </w:rPr>
-        <w:t xml:space="preserve">Many-to-One with </w:t>
-      </w:r>
-      <w:proofErr w:type="spellStart"/>
-      <w:r>
-        <w:rPr>
-          <w:sz w:val="28"/>
-          <w:szCs w:val="28"/>
-        </w:rPr>
-        <w:t>Porfolio</w:t>
-      </w:r>
-      <w:proofErr w:type="spellEnd"/>
-      <w:r>
-        <w:rPr>
-          <w:sz w:val="28"/>
-          <w:szCs w:val="28"/>
-        </w:rPr>
-        <w:t xml:space="preserve"> Projects (</w:t>
-      </w:r>
-      <w:proofErr w:type="spellStart"/>
-      <w:r>
-        <w:rPr>
-          <w:sz w:val="28"/>
-          <w:szCs w:val="28"/>
-        </w:rPr>
-        <w:t>project_id</w:t>
-      </w:r>
-      <w:proofErr w:type="spellEnd"/>
-      <w:r>
-        <w:rPr>
-          <w:sz w:val="28"/>
-          <w:szCs w:val="28"/>
-        </w:rPr>
-        <w:t xml:space="preserve"> as Foreign Key)</w:t>
+        <w:t>Many-to-One with Porfolio Projects (project_id as Foreign Key)</w:t>
       </w:r>
     </w:p>
     <w:p>
@@ -4311,39 +2621,7 @@
           <w:sz w:val="28"/>
           <w:szCs w:val="28"/>
         </w:rPr>
-        <w:t xml:space="preserve">Many-to-One with </w:t>
-      </w:r>
-      <w:proofErr w:type="spellStart"/>
-      <w:r>
-        <w:rPr>
-          <w:sz w:val="28"/>
-          <w:szCs w:val="28"/>
-        </w:rPr>
-        <w:t>User_Account</w:t>
-      </w:r>
-      <w:proofErr w:type="spellEnd"/>
-      <w:r>
-        <w:rPr>
-          <w:sz w:val="28"/>
-          <w:szCs w:val="28"/>
-        </w:rPr>
-        <w:t xml:space="preserve"> for buyer (</w:t>
-      </w:r>
-      <w:proofErr w:type="spellStart"/>
-      <w:r>
-        <w:rPr>
-          <w:sz w:val="28"/>
-          <w:szCs w:val="28"/>
-        </w:rPr>
-        <w:t>buyer_user_id</w:t>
-      </w:r>
-      <w:proofErr w:type="spellEnd"/>
-      <w:r>
-        <w:rPr>
-          <w:sz w:val="28"/>
-          <w:szCs w:val="28"/>
-        </w:rPr>
-        <w:t xml:space="preserve"> as Foreign Key)</w:t>
+        <w:t>Many-to-One with User_Account for buyer (buyer_user_id as Foreign Key)</w:t>
       </w:r>
     </w:p>
     <w:p>
@@ -4363,39 +2641,7 @@
           <w:sz w:val="28"/>
           <w:szCs w:val="28"/>
         </w:rPr>
-        <w:t xml:space="preserve">Many-to-One with </w:t>
-      </w:r>
-      <w:proofErr w:type="spellStart"/>
-      <w:r>
-        <w:rPr>
-          <w:sz w:val="28"/>
-          <w:szCs w:val="28"/>
-        </w:rPr>
-        <w:t>User_Account</w:t>
-      </w:r>
-      <w:proofErr w:type="spellEnd"/>
-      <w:r>
-        <w:rPr>
-          <w:sz w:val="28"/>
-          <w:szCs w:val="28"/>
-        </w:rPr>
-        <w:t xml:space="preserve"> for freelancer (</w:t>
-      </w:r>
-      <w:proofErr w:type="spellStart"/>
-      <w:r>
-        <w:rPr>
-          <w:sz w:val="28"/>
-          <w:szCs w:val="28"/>
-        </w:rPr>
-        <w:t>freelancer_user_id</w:t>
-      </w:r>
-      <w:proofErr w:type="spellEnd"/>
-      <w:r>
-        <w:rPr>
-          <w:sz w:val="28"/>
-          <w:szCs w:val="28"/>
-        </w:rPr>
-        <w:t xml:space="preserve"> as Foreign Key)</w:t>
+        <w:t>Many-to-One with User_Account for freelancer (freelancer_user_id as Foreign Key)</w:t>
       </w:r>
     </w:p>
     <w:p>
@@ -4409,27 +2655,15 @@
           <w:u w:val="single"/>
         </w:rPr>
       </w:pPr>
-      <w:proofErr w:type="spellStart"/>
-      <w:r>
-        <w:rPr>
-          <w:b/>
-          <w:bCs/>
-          <w:sz w:val="32"/>
-          <w:szCs w:val="32"/>
-          <w:u w:val="single"/>
-        </w:rPr>
-        <w:t>Admin_Account</w:t>
-      </w:r>
-      <w:proofErr w:type="spellEnd"/>
-      <w:r>
-        <w:rPr>
-          <w:b/>
-          <w:bCs/>
-          <w:sz w:val="32"/>
-          <w:szCs w:val="32"/>
-          <w:u w:val="single"/>
-        </w:rPr>
-        <w:t>:</w:t>
+      <w:r>
+        <w:rPr>
+          <w:b/>
+          <w:bCs/>
+          <w:sz w:val="32"/>
+          <w:szCs w:val="32"/>
+          <w:u w:val="single"/>
+        </w:rPr>
+        <w:t>Admin_Account:</w:t>
       </w:r>
     </w:p>
     <w:p>
@@ -4449,23 +2683,7 @@
           <w:sz w:val="28"/>
           <w:szCs w:val="28"/>
         </w:rPr>
-        <w:t xml:space="preserve">Attributes: </w:t>
-      </w:r>
-      <w:proofErr w:type="spellStart"/>
-      <w:r>
-        <w:rPr>
-          <w:sz w:val="28"/>
-          <w:szCs w:val="28"/>
-        </w:rPr>
-        <w:t>admin_id</w:t>
-      </w:r>
-      <w:proofErr w:type="spellEnd"/>
-      <w:r>
-        <w:rPr>
-          <w:sz w:val="28"/>
-          <w:szCs w:val="28"/>
-        </w:rPr>
-        <w:t xml:space="preserve"> (Primary Key), username, email, password</w:t>
+        <w:t>Attributes: admin_id (Primary Key), username, email, password</w:t>
       </w:r>
     </w:p>
     <w:p>
@@ -4499,27 +2717,15 @@
           <w:u w:val="single"/>
         </w:rPr>
       </w:pPr>
-      <w:proofErr w:type="spellStart"/>
-      <w:r>
-        <w:rPr>
-          <w:b/>
-          <w:bCs/>
-          <w:sz w:val="32"/>
-          <w:szCs w:val="32"/>
-          <w:u w:val="single"/>
-        </w:rPr>
-        <w:t>Management_Account</w:t>
-      </w:r>
-      <w:proofErr w:type="spellEnd"/>
-      <w:r>
-        <w:rPr>
-          <w:b/>
-          <w:bCs/>
-          <w:sz w:val="32"/>
-          <w:szCs w:val="32"/>
-          <w:u w:val="single"/>
-        </w:rPr>
-        <w:t>:</w:t>
+      <w:r>
+        <w:rPr>
+          <w:b/>
+          <w:bCs/>
+          <w:sz w:val="32"/>
+          <w:szCs w:val="32"/>
+          <w:u w:val="single"/>
+        </w:rPr>
+        <w:t>Management_Account:</w:t>
       </w:r>
     </w:p>
     <w:p>
@@ -4539,23 +2745,7 @@
           <w:sz w:val="28"/>
           <w:szCs w:val="28"/>
         </w:rPr>
-        <w:t xml:space="preserve">Attributes: </w:t>
-      </w:r>
-      <w:proofErr w:type="spellStart"/>
-      <w:r>
-        <w:rPr>
-          <w:sz w:val="28"/>
-          <w:szCs w:val="28"/>
-        </w:rPr>
-        <w:t>management_id</w:t>
-      </w:r>
-      <w:proofErr w:type="spellEnd"/>
-      <w:r>
-        <w:rPr>
-          <w:sz w:val="28"/>
-          <w:szCs w:val="28"/>
-        </w:rPr>
-        <w:t xml:space="preserve"> (Primary Key), username, email, password</w:t>
+        <w:t>Attributes: management_id (Primary Key), username, email, password</w:t>
       </w:r>
     </w:p>
     <w:p>
@@ -4604,29 +2794,7 @@
           <w:szCs w:val="28"/>
           <w:u w:val="single"/>
         </w:rPr>
-        <w:t xml:space="preserve">ERD Diagram </w:t>
-      </w:r>
-      <w:proofErr w:type="gramStart"/>
-      <w:r>
-        <w:rPr>
-          <w:b/>
-          <w:bCs/>
-          <w:sz w:val="28"/>
-          <w:szCs w:val="28"/>
-          <w:u w:val="single"/>
-        </w:rPr>
-        <w:t>And</w:t>
-      </w:r>
-      <w:proofErr w:type="gramEnd"/>
-      <w:r>
-        <w:rPr>
-          <w:b/>
-          <w:bCs/>
-          <w:sz w:val="28"/>
-          <w:szCs w:val="28"/>
-          <w:u w:val="single"/>
-        </w:rPr>
-        <w:t xml:space="preserve"> Relational Schema:</w:t>
+        <w:t>ERD Diagram And Relational Schema:</w:t>
       </w:r>
       <w:r>
         <w:rPr>
@@ -4638,7 +2806,6 @@
     </w:p>
     <w:p>
       <w:pPr>
-        <w:ind w:left="360"/>
         <w:rPr>
           <w:b/>
           <w:bCs/>
@@ -4658,26 +2825,26 @@
         </w:rPr>
         <w:lastRenderedPageBreak/>
         <w:drawing>
-          <wp:anchor distT="0" distB="0" distL="114300" distR="114300" simplePos="0" relativeHeight="251658240" behindDoc="1" locked="0" layoutInCell="1" allowOverlap="1" wp14:anchorId="7A9D96C4" wp14:editId="3DEAD39D">
+          <wp:anchor distT="0" distB="0" distL="114300" distR="114300" simplePos="0" relativeHeight="251660288" behindDoc="1" locked="0" layoutInCell="1" allowOverlap="1" wp14:anchorId="53CC7A8B" wp14:editId="231C8075">
             <wp:simplePos x="0" y="0"/>
             <wp:positionH relativeFrom="column">
-              <wp:posOffset>-1433195</wp:posOffset>
+              <wp:posOffset>-1342390</wp:posOffset>
             </wp:positionH>
             <wp:positionV relativeFrom="paragraph">
-              <wp:posOffset>843280</wp:posOffset>
+              <wp:posOffset>788670</wp:posOffset>
             </wp:positionV>
-            <wp:extent cx="8792210" cy="7105650"/>
-            <wp:effectExtent l="5080" t="0" r="0" b="0"/>
+            <wp:extent cx="8637905" cy="7061200"/>
+            <wp:effectExtent l="7303" t="0" r="0" b="0"/>
             <wp:wrapTight wrapText="bothSides">
               <wp:wrapPolygon edited="0">
-                <wp:start x="12" y="21615"/>
-                <wp:lineTo x="21541" y="21615"/>
-                <wp:lineTo x="21541" y="73"/>
-                <wp:lineTo x="12" y="73"/>
-                <wp:lineTo x="12" y="21615"/>
+                <wp:start x="18" y="21622"/>
+                <wp:lineTo x="21550" y="21622"/>
+                <wp:lineTo x="21550" y="61"/>
+                <wp:lineTo x="18" y="61"/>
+                <wp:lineTo x="18" y="21622"/>
               </wp:wrapPolygon>
             </wp:wrapTight>
-            <wp:docPr id="331131216" name="Picture 1"/>
+            <wp:docPr id="1449203617" name="Picture 1"/>
             <wp:cNvGraphicFramePr>
               <a:graphicFrameLocks xmlns:a="http://schemas.openxmlformats.org/drawingml/2006/main" noChangeAspect="1"/>
             </wp:cNvGraphicFramePr>
@@ -4685,7 +2852,7 @@
               <a:graphicData uri="http://schemas.openxmlformats.org/drawingml/2006/picture">
                 <pic:pic xmlns:pic="http://schemas.openxmlformats.org/drawingml/2006/picture">
                   <pic:nvPicPr>
-                    <pic:cNvPr id="331131216" name="Picture 331131216"/>
+                    <pic:cNvPr id="1449203617" name="Picture 1449203617"/>
                     <pic:cNvPicPr/>
                   </pic:nvPicPr>
                   <pic:blipFill>
@@ -4703,7 +2870,7 @@
                   <pic:spPr>
                     <a:xfrm rot="5400000">
                       <a:off x="0" y="0"/>
-                      <a:ext cx="8792210" cy="7105650"/>
+                      <a:ext cx="8637905" cy="7061200"/>
                     </a:xfrm>
                     <a:prstGeom prst="rect">
                       <a:avLst/>
@@ -4720,16 +2887,6 @@
             </wp14:sizeRelV>
           </wp:anchor>
         </w:drawing>
-      </w:r>
-      <w:r>
-        <w:rPr>
-          <w:b/>
-          <w:bCs/>
-          <w:sz w:val="28"/>
-          <w:szCs w:val="28"/>
-          <w:u w:val="single"/>
-        </w:rPr>
-        <w:t>ERD Diagram:</w:t>
       </w:r>
     </w:p>
     <w:p>

</xml_diff>